<commit_message>
Updated report and exported pdf format
</commit_message>
<xml_diff>
--- a/Assignment 1 report.docx
+++ b/Assignment 1 report.docx
@@ -66,13 +66,6 @@
     </w:p>
     <w:p>
       <w:pPr>
-        <w:rPr>
-          <w:rFonts w:ascii="Times New Roman" w:hAnsi="Times New Roman" w:cs="Times New Roman"/>
-        </w:rPr>
-      </w:pPr>
-    </w:p>
-    <w:p>
-      <w:pPr>
         <w:jc w:val="center"/>
         <w:rPr>
           <w:rFonts w:ascii="Times New Roman" w:hAnsi="Times New Roman" w:cs="Times New Roman"/>
@@ -200,8 +193,63 @@
         <w:jc w:val="center"/>
         <w:rPr>
           <w:rFonts w:ascii="Times New Roman" w:hAnsi="Times New Roman" w:cs="Times New Roman"/>
-        </w:rPr>
-      </w:pPr>
+          <w:b/>
+          <w:bCs/>
+          <w:sz w:val="40"/>
+          <w:szCs w:val="40"/>
+        </w:rPr>
+      </w:pPr>
+    </w:p>
+    <w:p>
+      <w:pPr>
+        <w:jc w:val="center"/>
+        <w:rPr>
+          <w:rFonts w:ascii="Times New Roman" w:hAnsi="Times New Roman" w:cs="Times New Roman"/>
+          <w:b/>
+          <w:bCs/>
+          <w:sz w:val="32"/>
+          <w:szCs w:val="32"/>
+        </w:rPr>
+      </w:pPr>
+      <w:proofErr w:type="spellStart"/>
+      <w:r>
+        <w:rPr>
+          <w:rFonts w:ascii="Times New Roman" w:hAnsi="Times New Roman" w:cs="Times New Roman"/>
+          <w:b/>
+          <w:bCs/>
+          <w:sz w:val="32"/>
+          <w:szCs w:val="32"/>
+        </w:rPr>
+        <w:t>Github</w:t>
+      </w:r>
+      <w:proofErr w:type="spellEnd"/>
+      <w:r>
+        <w:rPr>
+          <w:rFonts w:ascii="Times New Roman" w:hAnsi="Times New Roman" w:cs="Times New Roman"/>
+          <w:b/>
+          <w:bCs/>
+          <w:sz w:val="32"/>
+          <w:szCs w:val="32"/>
+        </w:rPr>
+        <w:t xml:space="preserve"> Link:</w:t>
+      </w:r>
+    </w:p>
+    <w:p>
+      <w:pPr>
+        <w:jc w:val="center"/>
+        <w:rPr>
+          <w:rFonts w:ascii="Times New Roman" w:hAnsi="Times New Roman" w:cs="Times New Roman"/>
+        </w:rPr>
+      </w:pPr>
+      <w:hyperlink r:id="rId9" w:history="1">
+        <w:r>
+          <w:rPr>
+            <w:rStyle w:val="Hyperlink"/>
+            <w:rFonts w:ascii="Times New Roman" w:hAnsi="Times New Roman" w:cs="Times New Roman"/>
+          </w:rPr>
+          <w:t>https://github.com/bohua12/Dynamic-Time-Based-congestion-Control</w:t>
+        </w:r>
+      </w:hyperlink>
     </w:p>
     <w:p>
       <w:pPr>
@@ -261,7 +309,7 @@
     </w:p>
     <w:sdt>
       <w:sdtPr>
-        <w:id w:val="593833311"/>
+        <w:id w:val="-291593816"/>
         <w:docPartObj>
           <w:docPartGallery w:val="Table of Contents"/>
           <w:docPartUnique/>
@@ -319,7 +367,7 @@
             </w:rPr>
             <w:fldChar w:fldCharType="separate"/>
           </w:r>
-          <w:hyperlink w:anchor="_Toc191766638" w:history="1">
+          <w:hyperlink w:anchor="_Toc191768252" w:history="1">
             <w:r>
               <w:rPr>
                 <w:rStyle w:val="Hyperlink"/>
@@ -346,7 +394,7 @@
                 <w:noProof/>
                 <w:webHidden/>
               </w:rPr>
-              <w:instrText xml:space="preserve"> PAGEREF _Toc191766638 \h </w:instrText>
+              <w:instrText xml:space="preserve"> PAGEREF _Toc191768252 \h </w:instrText>
             </w:r>
             <w:r>
               <w:rPr>
@@ -391,7 +439,7 @@
               <w:noProof/>
             </w:rPr>
           </w:pPr>
-          <w:hyperlink w:anchor="_Toc191766639" w:history="1">
+          <w:hyperlink w:anchor="_Toc191768253" w:history="1">
             <w:r>
               <w:rPr>
                 <w:rStyle w:val="Hyperlink"/>
@@ -419,7 +467,7 @@
                 <w:noProof/>
                 <w:webHidden/>
               </w:rPr>
-              <w:instrText xml:space="preserve"> PAGEREF _Toc191766639 \h </w:instrText>
+              <w:instrText xml:space="preserve"> PAGEREF _Toc191768253 \h </w:instrText>
             </w:r>
             <w:r>
               <w:rPr>
@@ -464,7 +512,7 @@
               <w:szCs w:val="24"/>
             </w:rPr>
           </w:pPr>
-          <w:hyperlink w:anchor="_Toc191766640" w:history="1">
+          <w:hyperlink w:anchor="_Toc191768254" w:history="1">
             <w:r>
               <w:rPr>
                 <w:rStyle w:val="Hyperlink"/>
@@ -492,7 +540,7 @@
                 <w:noProof/>
                 <w:webHidden/>
               </w:rPr>
-              <w:instrText xml:space="preserve"> PAGEREF _Toc191766640 \h </w:instrText>
+              <w:instrText xml:space="preserve"> PAGEREF _Toc191768254 \h </w:instrText>
             </w:r>
             <w:r>
               <w:rPr>
@@ -535,7 +583,7 @@
               <w:szCs w:val="24"/>
             </w:rPr>
           </w:pPr>
-          <w:hyperlink w:anchor="_Toc191766641" w:history="1">
+          <w:hyperlink w:anchor="_Toc191768255" w:history="1">
             <w:r>
               <w:rPr>
                 <w:rStyle w:val="Hyperlink"/>
@@ -563,7 +611,7 @@
                 <w:noProof/>
                 <w:webHidden/>
               </w:rPr>
-              <w:instrText xml:space="preserve"> PAGEREF _Toc191766641 \h </w:instrText>
+              <w:instrText xml:space="preserve"> PAGEREF _Toc191768255 \h </w:instrText>
             </w:r>
             <w:r>
               <w:rPr>
@@ -606,7 +654,7 @@
               <w:szCs w:val="24"/>
             </w:rPr>
           </w:pPr>
-          <w:hyperlink w:anchor="_Toc191766642" w:history="1">
+          <w:hyperlink w:anchor="_Toc191768256" w:history="1">
             <w:r>
               <w:rPr>
                 <w:rStyle w:val="Hyperlink"/>
@@ -634,7 +682,7 @@
                 <w:noProof/>
                 <w:webHidden/>
               </w:rPr>
-              <w:instrText xml:space="preserve"> PAGEREF _Toc191766642 \h </w:instrText>
+              <w:instrText xml:space="preserve"> PAGEREF _Toc191768256 \h </w:instrText>
             </w:r>
             <w:r>
               <w:rPr>
@@ -679,7 +727,7 @@
               <w:szCs w:val="24"/>
             </w:rPr>
           </w:pPr>
-          <w:hyperlink w:anchor="_Toc191766643" w:history="1">
+          <w:hyperlink w:anchor="_Toc191768257" w:history="1">
             <w:r>
               <w:rPr>
                 <w:rStyle w:val="Hyperlink"/>
@@ -707,7 +755,7 @@
                 <w:noProof/>
                 <w:webHidden/>
               </w:rPr>
-              <w:instrText xml:space="preserve"> PAGEREF _Toc191766643 \h </w:instrText>
+              <w:instrText xml:space="preserve"> PAGEREF _Toc191768257 \h </w:instrText>
             </w:r>
             <w:r>
               <w:rPr>
@@ -752,7 +800,7 @@
               <w:szCs w:val="24"/>
             </w:rPr>
           </w:pPr>
-          <w:hyperlink w:anchor="_Toc191766644" w:history="1">
+          <w:hyperlink w:anchor="_Toc191768258" w:history="1">
             <w:r>
               <w:rPr>
                 <w:rStyle w:val="Hyperlink"/>
@@ -780,7 +828,7 @@
                 <w:noProof/>
                 <w:webHidden/>
               </w:rPr>
-              <w:instrText xml:space="preserve"> PAGEREF _Toc191766644 \h </w:instrText>
+              <w:instrText xml:space="preserve"> PAGEREF _Toc191768258 \h </w:instrText>
             </w:r>
             <w:r>
               <w:rPr>
@@ -825,7 +873,7 @@
               <w:noProof/>
             </w:rPr>
           </w:pPr>
-          <w:hyperlink w:anchor="_Toc191766645" w:history="1">
+          <w:hyperlink w:anchor="_Toc191768259" w:history="1">
             <w:r>
               <w:rPr>
                 <w:rStyle w:val="Hyperlink"/>
@@ -853,7 +901,7 @@
                 <w:noProof/>
                 <w:webHidden/>
               </w:rPr>
-              <w:instrText xml:space="preserve"> PAGEREF _Toc191766645 \h </w:instrText>
+              <w:instrText xml:space="preserve"> PAGEREF _Toc191768259 \h </w:instrText>
             </w:r>
             <w:r>
               <w:rPr>
@@ -898,7 +946,7 @@
               <w:szCs w:val="24"/>
             </w:rPr>
           </w:pPr>
-          <w:hyperlink w:anchor="_Toc191766646" w:history="1">
+          <w:hyperlink w:anchor="_Toc191768260" w:history="1">
             <w:r>
               <w:rPr>
                 <w:rStyle w:val="Hyperlink"/>
@@ -926,7 +974,7 @@
                 <w:noProof/>
                 <w:webHidden/>
               </w:rPr>
-              <w:instrText xml:space="preserve"> PAGEREF _Toc191766646 \h </w:instrText>
+              <w:instrText xml:space="preserve"> PAGEREF _Toc191768260 \h </w:instrText>
             </w:r>
             <w:r>
               <w:rPr>
@@ -971,7 +1019,7 @@
               <w:szCs w:val="24"/>
             </w:rPr>
           </w:pPr>
-          <w:hyperlink w:anchor="_Toc191766647" w:history="1">
+          <w:hyperlink w:anchor="_Toc191768261" w:history="1">
             <w:r>
               <w:rPr>
                 <w:rStyle w:val="Hyperlink"/>
@@ -999,7 +1047,7 @@
                 <w:noProof/>
                 <w:webHidden/>
               </w:rPr>
-              <w:instrText xml:space="preserve"> PAGEREF _Toc191766647 \h </w:instrText>
+              <w:instrText xml:space="preserve"> PAGEREF _Toc191768261 \h </w:instrText>
             </w:r>
             <w:r>
               <w:rPr>
@@ -1044,7 +1092,7 @@
               <w:noProof/>
             </w:rPr>
           </w:pPr>
-          <w:hyperlink w:anchor="_Toc191766648" w:history="1">
+          <w:hyperlink w:anchor="_Toc191768262" w:history="1">
             <w:r>
               <w:rPr>
                 <w:rStyle w:val="Hyperlink"/>
@@ -1072,7 +1120,7 @@
                 <w:noProof/>
                 <w:webHidden/>
               </w:rPr>
-              <w:instrText xml:space="preserve"> PAGEREF _Toc191766648 \h </w:instrText>
+              <w:instrText xml:space="preserve"> PAGEREF _Toc191768262 \h </w:instrText>
             </w:r>
             <w:r>
               <w:rPr>
@@ -1117,7 +1165,7 @@
               <w:noProof/>
             </w:rPr>
           </w:pPr>
-          <w:hyperlink w:anchor="_Toc191766649" w:history="1">
+          <w:hyperlink w:anchor="_Toc191768263" w:history="1">
             <w:r>
               <w:rPr>
                 <w:rStyle w:val="Hyperlink"/>
@@ -1145,7 +1193,7 @@
                 <w:noProof/>
                 <w:webHidden/>
               </w:rPr>
-              <w:instrText xml:space="preserve"> PAGEREF _Toc191766649 \h </w:instrText>
+              <w:instrText xml:space="preserve"> PAGEREF _Toc191768263 \h </w:instrText>
             </w:r>
             <w:r>
               <w:rPr>
@@ -1190,14 +1238,14 @@
               <w:noProof/>
             </w:rPr>
           </w:pPr>
-          <w:hyperlink w:anchor="_Toc191766650" w:history="1">
+          <w:hyperlink w:anchor="_Toc191768264" w:history="1">
             <w:r>
               <w:rPr>
                 <w:rStyle w:val="Hyperlink"/>
                 <w:rFonts w:ascii="Times New Roman" w:hAnsi="Times New Roman" w:cs="Times New Roman"/>
                 <w:noProof/>
               </w:rPr>
-              <w:t>References</w:t>
+              <w:t>6 References</w:t>
             </w:r>
             <w:r>
               <w:rPr>
@@ -1218,7 +1266,7 @@
                 <w:noProof/>
                 <w:webHidden/>
               </w:rPr>
-              <w:instrText xml:space="preserve"> PAGEREF _Toc191766650 \h </w:instrText>
+              <w:instrText xml:space="preserve"> PAGEREF _Toc191768264 \h </w:instrText>
             </w:r>
             <w:r>
               <w:rPr>
@@ -1263,14 +1311,14 @@
               <w:noProof/>
             </w:rPr>
           </w:pPr>
-          <w:hyperlink w:anchor="_Toc191766651" w:history="1">
+          <w:hyperlink w:anchor="_Toc191768265" w:history="1">
             <w:r>
               <w:rPr>
                 <w:rStyle w:val="Hyperlink"/>
                 <w:rFonts w:ascii="Times New Roman" w:hAnsi="Times New Roman" w:cs="Times New Roman"/>
                 <w:noProof/>
               </w:rPr>
-              <w:t>Appendix</w:t>
+              <w:t>7 Appendix</w:t>
             </w:r>
             <w:r>
               <w:rPr>
@@ -1291,7 +1339,7 @@
                 <w:noProof/>
                 <w:webHidden/>
               </w:rPr>
-              <w:instrText xml:space="preserve"> PAGEREF _Toc191766651 \h </w:instrText>
+              <w:instrText xml:space="preserve"> PAGEREF _Toc191768265 \h </w:instrText>
             </w:r>
             <w:r>
               <w:rPr>
@@ -1354,22 +1402,12 @@
         <w:pStyle w:val="Heading1"/>
       </w:pPr>
     </w:p>
+    <w:p/>
     <w:p>
       <w:pPr>
         <w:pStyle w:val="Heading1"/>
       </w:pPr>
-    </w:p>
-    <w:p>
-      <w:pPr>
-        <w:pStyle w:val="Heading1"/>
-      </w:pPr>
-    </w:p>
-    <w:p/>
-    <w:p>
-      <w:pPr>
-        <w:pStyle w:val="Heading1"/>
-      </w:pPr>
-      <w:bookmarkStart w:id="0" w:name="_Toc191766638"/>
+      <w:bookmarkStart w:id="0" w:name="_Toc191768252"/>
       <w:r>
         <w:lastRenderedPageBreak/>
         <w:t xml:space="preserve">1 </w:t>
@@ -1498,7 +1536,48 @@
         </w:rPr>
         <w:t xml:space="preserve"> due to </w:t>
       </w:r>
-      <w:proofErr w:type="spellStart"/>
+      <w:r>
+        <w:rPr>
+          <w:rFonts w:ascii="Times New Roman" w:hAnsi="Times New Roman" w:cs="Times New Roman"/>
+        </w:rPr>
+        <w:t>its</w:t>
+      </w:r>
+      <w:r>
+        <w:rPr>
+          <w:rFonts w:ascii="Times New Roman" w:hAnsi="Times New Roman" w:cs="Times New Roman"/>
+        </w:rPr>
+        <w:t xml:space="preserve"> inherent characteristic such as</w:t>
+      </w:r>
+      <w:r>
+        <w:rPr>
+          <w:rFonts w:ascii="Times New Roman" w:hAnsi="Times New Roman" w:cs="Times New Roman"/>
+        </w:rPr>
+        <w:t xml:space="preserve"> stream orientation, connection orientation, </w:t>
+      </w:r>
+      <w:r>
+        <w:rPr>
+          <w:rFonts w:ascii="Times New Roman" w:hAnsi="Times New Roman" w:cs="Times New Roman"/>
+        </w:rPr>
+        <w:t>bandwidth</w:t>
+      </w:r>
+      <w:r>
+        <w:rPr>
+          <w:rFonts w:ascii="Times New Roman" w:hAnsi="Times New Roman" w:cs="Times New Roman"/>
+        </w:rPr>
+        <w:t xml:space="preserve"> sharing </w:t>
+      </w:r>
+      <w:r>
+        <w:rPr>
+          <w:rFonts w:ascii="Times New Roman" w:hAnsi="Times New Roman" w:cs="Times New Roman"/>
+        </w:rPr>
+        <w:t xml:space="preserve">strategies </w:t>
+      </w:r>
+      <w:r>
+        <w:rPr>
+          <w:rFonts w:ascii="Times New Roman" w:hAnsi="Times New Roman" w:cs="Times New Roman"/>
+        </w:rPr>
+        <w:t xml:space="preserve">and </w:t>
+      </w:r>
       <w:proofErr w:type="gramStart"/>
       <w:r>
         <w:rPr>
@@ -1506,19 +1585,116 @@
         </w:rPr>
         <w:t>it’s</w:t>
       </w:r>
-      <w:proofErr w:type="spellEnd"/>
       <w:proofErr w:type="gramEnd"/>
       <w:r>
         <w:rPr>
           <w:rFonts w:ascii="Times New Roman" w:hAnsi="Times New Roman" w:cs="Times New Roman"/>
         </w:rPr>
-        <w:t xml:space="preserve"> inherent characteristic such as</w:t>
-      </w:r>
-      <w:r>
-        <w:rPr>
-          <w:rFonts w:ascii="Times New Roman" w:hAnsi="Times New Roman" w:cs="Times New Roman"/>
-        </w:rPr>
-        <w:t xml:space="preserve"> stream orientation, connection orientation, </w:t>
+        <w:t xml:space="preserve"> congestion control mechanism</w:t>
+      </w:r>
+      <w:r>
+        <w:rPr>
+          <w:rFonts w:ascii="Times New Roman" w:hAnsi="Times New Roman" w:cs="Times New Roman"/>
+        </w:rPr>
+        <w:t xml:space="preserve">. These characteristics leads to are </w:t>
+      </w:r>
+      <w:r>
+        <w:rPr>
+          <w:rFonts w:ascii="Times New Roman" w:hAnsi="Times New Roman" w:cs="Times New Roman"/>
+        </w:rPr>
+        <w:t>acceptable in office or person</w:t>
+      </w:r>
+      <w:r>
+        <w:rPr>
+          <w:rFonts w:ascii="Times New Roman" w:hAnsi="Times New Roman" w:cs="Times New Roman"/>
+        </w:rPr>
+        <w:t>al</w:t>
+      </w:r>
+      <w:r>
+        <w:rPr>
+          <w:rFonts w:ascii="Times New Roman" w:hAnsi="Times New Roman" w:cs="Times New Roman"/>
+        </w:rPr>
+        <w:t xml:space="preserve"> </w:t>
+      </w:r>
+      <w:r>
+        <w:rPr>
+          <w:rFonts w:ascii="Times New Roman" w:hAnsi="Times New Roman" w:cs="Times New Roman"/>
+        </w:rPr>
+        <w:t>uses but</w:t>
+      </w:r>
+      <w:r>
+        <w:rPr>
+          <w:rFonts w:ascii="Times New Roman" w:hAnsi="Times New Roman" w:cs="Times New Roman"/>
+        </w:rPr>
+        <w:t xml:space="preserve"> lead to significant bottlenecks in datacenters where high speed and low latency are of paramount importance. </w:t>
+      </w:r>
+      <w:r>
+        <w:rPr>
+          <w:rFonts w:ascii="Times New Roman" w:hAnsi="Times New Roman" w:cs="Times New Roman"/>
+        </w:rPr>
+        <w:t>[2]</w:t>
+      </w:r>
+      <w:r>
+        <w:rPr>
+          <w:rFonts w:ascii="Times New Roman" w:hAnsi="Times New Roman" w:cs="Times New Roman"/>
+        </w:rPr>
+        <w:t xml:space="preserve"> These experts advocate for a change in data center transport protocol. However, this faces significant challenges due to large scale integration and substantial infrastructure changes required. [3]</w:t>
+      </w:r>
+    </w:p>
+    <w:p>
+      <w:pPr>
+        <w:spacing w:line="276" w:lineRule="auto"/>
+        <w:rPr>
+          <w:rFonts w:ascii="Times New Roman" w:hAnsi="Times New Roman" w:cs="Times New Roman"/>
+        </w:rPr>
+      </w:pPr>
+      <w:r>
+        <w:rPr>
+          <w:rFonts w:ascii="Times New Roman" w:hAnsi="Times New Roman" w:cs="Times New Roman"/>
+        </w:rPr>
+        <w:t xml:space="preserve">However, </w:t>
+      </w:r>
+      <w:r>
+        <w:rPr>
+          <w:rFonts w:ascii="Times New Roman" w:hAnsi="Times New Roman" w:cs="Times New Roman"/>
+        </w:rPr>
+        <w:t>these limitations should</w:t>
+      </w:r>
+      <w:r>
+        <w:rPr>
+          <w:rFonts w:ascii="Times New Roman" w:hAnsi="Times New Roman" w:cs="Times New Roman"/>
+        </w:rPr>
+        <w:t xml:space="preserve"> not </w:t>
+      </w:r>
+      <w:r>
+        <w:rPr>
+          <w:rFonts w:ascii="Times New Roman" w:hAnsi="Times New Roman" w:cs="Times New Roman"/>
+        </w:rPr>
+        <w:t>deter efforts on</w:t>
+      </w:r>
+      <w:r>
+        <w:rPr>
+          <w:rFonts w:ascii="Times New Roman" w:hAnsi="Times New Roman" w:cs="Times New Roman"/>
+        </w:rPr>
+        <w:t xml:space="preserve"> improving on the latency on throughout of data centers! </w:t>
+      </w:r>
+      <w:r>
+        <w:rPr>
+          <w:rFonts w:ascii="Times New Roman" w:hAnsi="Times New Roman" w:cs="Times New Roman"/>
+        </w:rPr>
+        <w:t>Traditionally, TCP uses the Additional Increase Multiplicative Decrease (AIMD) for congestion control.</w:t>
+      </w:r>
+      <w:r>
+        <w:rPr>
+          <w:rFonts w:ascii="Times New Roman" w:hAnsi="Times New Roman" w:cs="Times New Roman"/>
+        </w:rPr>
+        <w:t xml:space="preserve"> </w:t>
+      </w:r>
+      <w:r>
+        <w:rPr>
+          <w:rFonts w:ascii="Times New Roman" w:hAnsi="Times New Roman" w:cs="Times New Roman"/>
+        </w:rPr>
+        <w:t xml:space="preserve">AIMD gradually increases congestion window by a fixed amount when no congestion is detected, allowing connections to utilize more </w:t>
       </w:r>
       <w:r>
         <w:rPr>
@@ -1526,126 +1702,6 @@
         </w:rPr>
         <w:t>bandwidth</w:t>
       </w:r>
-      <w:r>
-        <w:rPr>
-          <w:rFonts w:ascii="Times New Roman" w:hAnsi="Times New Roman" w:cs="Times New Roman"/>
-        </w:rPr>
-        <w:t xml:space="preserve"> sharing </w:t>
-      </w:r>
-      <w:r>
-        <w:rPr>
-          <w:rFonts w:ascii="Times New Roman" w:hAnsi="Times New Roman" w:cs="Times New Roman"/>
-        </w:rPr>
-        <w:t xml:space="preserve">strategies </w:t>
-      </w:r>
-      <w:r>
-        <w:rPr>
-          <w:rFonts w:ascii="Times New Roman" w:hAnsi="Times New Roman" w:cs="Times New Roman"/>
-        </w:rPr>
-        <w:t>and it’s congestion control mechanism</w:t>
-      </w:r>
-      <w:r>
-        <w:rPr>
-          <w:rFonts w:ascii="Times New Roman" w:hAnsi="Times New Roman" w:cs="Times New Roman"/>
-        </w:rPr>
-        <w:t xml:space="preserve">. These characteristics leads to are </w:t>
-      </w:r>
-      <w:r>
-        <w:rPr>
-          <w:rFonts w:ascii="Times New Roman" w:hAnsi="Times New Roman" w:cs="Times New Roman"/>
-        </w:rPr>
-        <w:t xml:space="preserve">acceptable in office or person al </w:t>
-      </w:r>
-      <w:proofErr w:type="gramStart"/>
-      <w:r>
-        <w:rPr>
-          <w:rFonts w:ascii="Times New Roman" w:hAnsi="Times New Roman" w:cs="Times New Roman"/>
-        </w:rPr>
-        <w:t>uses, but</w:t>
-      </w:r>
-      <w:proofErr w:type="gramEnd"/>
-      <w:r>
-        <w:rPr>
-          <w:rFonts w:ascii="Times New Roman" w:hAnsi="Times New Roman" w:cs="Times New Roman"/>
-        </w:rPr>
-        <w:t xml:space="preserve"> lead to significant bottlenecks in datacenters where high speed and low latency are of paramount importance. </w:t>
-      </w:r>
-      <w:r>
-        <w:rPr>
-          <w:rFonts w:ascii="Times New Roman" w:hAnsi="Times New Roman" w:cs="Times New Roman"/>
-        </w:rPr>
-        <w:t>[2]</w:t>
-      </w:r>
-      <w:r>
-        <w:rPr>
-          <w:rFonts w:ascii="Times New Roman" w:hAnsi="Times New Roman" w:cs="Times New Roman"/>
-        </w:rPr>
-        <w:t xml:space="preserve"> These experts advocate for a change in data center transport protocol. However, this faces significant challenges due to large scale integration and substantial infrastructure changes required. [3]</w:t>
-      </w:r>
-    </w:p>
-    <w:p>
-      <w:pPr>
-        <w:spacing w:line="276" w:lineRule="auto"/>
-        <w:rPr>
-          <w:rFonts w:ascii="Times New Roman" w:hAnsi="Times New Roman" w:cs="Times New Roman"/>
-        </w:rPr>
-      </w:pPr>
-      <w:r>
-        <w:rPr>
-          <w:rFonts w:ascii="Times New Roman" w:hAnsi="Times New Roman" w:cs="Times New Roman"/>
-        </w:rPr>
-        <w:t xml:space="preserve">However, </w:t>
-      </w:r>
-      <w:r>
-        <w:rPr>
-          <w:rFonts w:ascii="Times New Roman" w:hAnsi="Times New Roman" w:cs="Times New Roman"/>
-        </w:rPr>
-        <w:t>these limitations should</w:t>
-      </w:r>
-      <w:r>
-        <w:rPr>
-          <w:rFonts w:ascii="Times New Roman" w:hAnsi="Times New Roman" w:cs="Times New Roman"/>
-        </w:rPr>
-        <w:t xml:space="preserve"> not </w:t>
-      </w:r>
-      <w:r>
-        <w:rPr>
-          <w:rFonts w:ascii="Times New Roman" w:hAnsi="Times New Roman" w:cs="Times New Roman"/>
-        </w:rPr>
-        <w:t>deter efforts on</w:t>
-      </w:r>
-      <w:r>
-        <w:rPr>
-          <w:rFonts w:ascii="Times New Roman" w:hAnsi="Times New Roman" w:cs="Times New Roman"/>
-        </w:rPr>
-        <w:t xml:space="preserve"> improving on the latency on throughout of data centers! </w:t>
-      </w:r>
-      <w:r>
-        <w:rPr>
-          <w:rFonts w:ascii="Times New Roman" w:hAnsi="Times New Roman" w:cs="Times New Roman"/>
-        </w:rPr>
-        <w:t>Traditionally, TCP uses the Additional Increase Multiplicative Decrease (AIMD) for congestion control.</w:t>
-      </w:r>
-      <w:r>
-        <w:rPr>
-          <w:rFonts w:ascii="Times New Roman" w:hAnsi="Times New Roman" w:cs="Times New Roman"/>
-        </w:rPr>
-        <w:t xml:space="preserve"> </w:t>
-      </w:r>
-      <w:r>
-        <w:rPr>
-          <w:rFonts w:ascii="Times New Roman" w:hAnsi="Times New Roman" w:cs="Times New Roman"/>
-        </w:rPr>
-        <w:t xml:space="preserve">AIMD gradually increases congestion window by a fixed amount when no congestion is detected, allowing connections to utilize more </w:t>
-      </w:r>
-      <w:proofErr w:type="spellStart"/>
-      <w:r>
-        <w:rPr>
-          <w:rFonts w:ascii="Times New Roman" w:hAnsi="Times New Roman" w:cs="Times New Roman"/>
-        </w:rPr>
-        <w:t>bandwith</w:t>
-      </w:r>
-      <w:proofErr w:type="spellEnd"/>
       <w:r>
         <w:rPr>
           <w:rFonts w:ascii="Times New Roman" w:hAnsi="Times New Roman" w:cs="Times New Roman"/>
@@ -1742,7 +1798,43 @@
         <w:rPr>
           <w:rFonts w:ascii="Times New Roman" w:hAnsi="Times New Roman" w:cs="Times New Roman"/>
         </w:rPr>
-        <w:t xml:space="preserve"> (DTBC) that builds upon AIMD. However, the scale in which congestion window is dynamically changed by the time of the day</w:t>
+        <w:t xml:space="preserve"> (DTBC) that builds upon AIMD. </w:t>
+      </w:r>
+      <w:r>
+        <w:rPr>
+          <w:rFonts w:ascii="Times New Roman" w:hAnsi="Times New Roman" w:cs="Times New Roman"/>
+        </w:rPr>
+        <w:t xml:space="preserve">However instead of a consist scale, </w:t>
+      </w:r>
+      <w:r>
+        <w:rPr>
+          <w:rFonts w:ascii="Times New Roman" w:hAnsi="Times New Roman" w:cs="Times New Roman"/>
+        </w:rPr>
+        <w:t xml:space="preserve">the scale in which congestion window is </w:t>
+      </w:r>
+      <w:r>
+        <w:rPr>
+          <w:rFonts w:ascii="Times New Roman" w:hAnsi="Times New Roman" w:cs="Times New Roman"/>
+        </w:rPr>
+        <w:t xml:space="preserve">changes is </w:t>
+      </w:r>
+      <w:r>
+        <w:rPr>
+          <w:rFonts w:ascii="Times New Roman" w:hAnsi="Times New Roman" w:cs="Times New Roman"/>
+        </w:rPr>
+        <w:t xml:space="preserve">dynamically </w:t>
+      </w:r>
+      <w:r>
+        <w:rPr>
+          <w:rFonts w:ascii="Times New Roman" w:hAnsi="Times New Roman" w:cs="Times New Roman"/>
+        </w:rPr>
+        <w:t>adjusted</w:t>
+      </w:r>
+      <w:r>
+        <w:rPr>
+          <w:rFonts w:ascii="Times New Roman" w:hAnsi="Times New Roman" w:cs="Times New Roman"/>
+        </w:rPr>
+        <w:t xml:space="preserve"> by the time of the day</w:t>
       </w:r>
     </w:p>
     <w:p>
@@ -1790,7 +1882,7 @@
           <w:rFonts w:ascii="Times New Roman" w:hAnsi="Times New Roman" w:cs="Times New Roman"/>
         </w:rPr>
       </w:pPr>
-      <w:bookmarkStart w:id="1" w:name="_Toc191766639"/>
+      <w:bookmarkStart w:id="1" w:name="_Toc191768253"/>
       <w:r>
         <w:rPr>
           <w:rFonts w:ascii="Times New Roman" w:hAnsi="Times New Roman" w:cs="Times New Roman"/>
@@ -1834,7 +1926,7 @@
           <w:rFonts w:ascii="Times New Roman" w:hAnsi="Times New Roman" w:cs="Times New Roman"/>
         </w:rPr>
       </w:pPr>
-      <w:bookmarkStart w:id="2" w:name="_Toc191766640"/>
+      <w:bookmarkStart w:id="2" w:name="_Toc191768254"/>
       <w:r>
         <w:rPr>
           <w:rFonts w:ascii="Times New Roman" w:hAnsi="Times New Roman" w:cs="Times New Roman"/>
@@ -1857,7 +1949,7 @@
           <w:rFonts w:ascii="Times New Roman" w:hAnsi="Times New Roman" w:cs="Times New Roman"/>
         </w:rPr>
       </w:pPr>
-      <w:bookmarkStart w:id="3" w:name="_Toc191766641"/>
+      <w:bookmarkStart w:id="3" w:name="_Toc191768255"/>
       <w:r>
         <w:rPr>
           <w:rFonts w:ascii="Times New Roman" w:hAnsi="Times New Roman" w:cs="Times New Roman"/>
@@ -1915,7 +2007,19 @@
         <w:rPr>
           <w:rFonts w:ascii="Times New Roman" w:hAnsi="Times New Roman" w:cs="Times New Roman"/>
         </w:rPr>
-        <w:t xml:space="preserve">that task proved to be extremely difficult due to the lack of datasets that fits my needs. For those that I managed to find [6], these datasets are way too complex for my experiment. </w:t>
+        <w:t>that task proved to be extremely difficult due to the lack of datasets that fits my needs. For those that I managed to find [</w:t>
+      </w:r>
+      <w:r>
+        <w:rPr>
+          <w:rFonts w:ascii="Times New Roman" w:hAnsi="Times New Roman" w:cs="Times New Roman"/>
+        </w:rPr>
+        <w:t>5</w:t>
+      </w:r>
+      <w:r>
+        <w:rPr>
+          <w:rFonts w:ascii="Times New Roman" w:hAnsi="Times New Roman" w:cs="Times New Roman"/>
+        </w:rPr>
+        <w:t xml:space="preserve">], these datasets are way too complex for my experiment. </w:t>
       </w:r>
       <w:r>
         <w:rPr>
@@ -2316,7 +2420,7 @@
           <w:rFonts w:ascii="Times New Roman" w:hAnsi="Times New Roman" w:cs="Times New Roman"/>
         </w:rPr>
       </w:pPr>
-      <w:bookmarkStart w:id="4" w:name="_Toc191766642"/>
+      <w:bookmarkStart w:id="4" w:name="_Toc191768256"/>
       <w:r>
         <w:rPr>
           <w:rFonts w:ascii="Times New Roman" w:hAnsi="Times New Roman" w:cs="Times New Roman"/>
@@ -3048,49 +3152,18 @@
     </w:p>
     <w:p>
       <w:pPr>
-        <w:rPr>
-          <w:rStyle w:val="mclose"/>
-          <w:rFonts w:ascii="Times New Roman" w:hAnsi="Times New Roman" w:cs="Times New Roman"/>
-        </w:rPr>
-      </w:pPr>
-    </w:p>
-    <w:p>
-      <w:pPr>
-        <w:pStyle w:val="ListParagraph"/>
-        <w:rPr>
-          <w:rStyle w:val="mclose"/>
-        </w:rPr>
-      </w:pPr>
-    </w:p>
-    <w:p>
-      <w:pPr>
-        <w:pStyle w:val="ListParagraph"/>
-        <w:rPr>
-          <w:rStyle w:val="mclose"/>
-        </w:rPr>
-      </w:pPr>
-    </w:p>
-    <w:p>
-      <w:pPr>
-        <w:pStyle w:val="ListParagraph"/>
-        <w:rPr>
-          <w:rStyle w:val="mclose"/>
-        </w:rPr>
-      </w:pPr>
-    </w:p>
-    <w:p>
-      <w:pPr>
         <w:pStyle w:val="Heading2"/>
         <w:spacing w:line="276" w:lineRule="auto"/>
         <w:rPr>
           <w:rFonts w:ascii="Times New Roman" w:hAnsi="Times New Roman" w:cs="Times New Roman"/>
         </w:rPr>
       </w:pPr>
-      <w:bookmarkStart w:id="5" w:name="_Toc191766643"/>
-      <w:r>
-        <w:rPr>
-          <w:rFonts w:ascii="Times New Roman" w:hAnsi="Times New Roman" w:cs="Times New Roman"/>
-        </w:rPr>
+      <w:bookmarkStart w:id="5" w:name="_Toc191768257"/>
+      <w:r>
+        <w:rPr>
+          <w:rFonts w:ascii="Times New Roman" w:hAnsi="Times New Roman" w:cs="Times New Roman"/>
+        </w:rPr>
+        <w:lastRenderedPageBreak/>
         <w:t xml:space="preserve">2.2 </w:t>
       </w:r>
       <w:r>
@@ -3518,7 +3591,7 @@
           <w:rFonts w:ascii="Times New Roman" w:hAnsi="Times New Roman" w:cs="Times New Roman"/>
         </w:rPr>
       </w:pPr>
-      <w:bookmarkStart w:id="6" w:name="_Toc191766644"/>
+      <w:bookmarkStart w:id="6" w:name="_Toc191768258"/>
       <w:r>
         <w:rPr>
           <w:rFonts w:ascii="Times New Roman" w:hAnsi="Times New Roman" w:cs="Times New Roman"/>
@@ -3546,7 +3619,7 @@
         </w:rPr>
         <w:t xml:space="preserve">Let’s introduce a new variable here, </w:t>
       </w:r>
-      <w:hyperlink r:id="rId9" w:tooltip="Greek small letter sigma" w:history="1">
+      <w:hyperlink r:id="rId10" w:tooltip="Greek small letter sigma" w:history="1">
         <w:r>
           <w:rPr>
             <w:rStyle w:val="Hyperlink"/>
@@ -3785,7 +3858,7 @@
               </w:rPr>
               <w:t xml:space="preserve"> / </w:t>
             </w:r>
-            <w:hyperlink r:id="rId10" w:tooltip="Greek small letter sigma" w:history="1">
+            <w:hyperlink r:id="rId11" w:tooltip="Greek small letter sigma" w:history="1">
               <w:r>
                 <w:rPr>
                   <w:rStyle w:val="Hyperlink"/>
@@ -3928,7 +4001,7 @@
               </w:rPr>
               <w:t xml:space="preserve">) * </w:t>
             </w:r>
-            <w:hyperlink r:id="rId11" w:tooltip="Greek small letter sigma" w:history="1">
+            <w:hyperlink r:id="rId12" w:tooltip="Greek small letter sigma" w:history="1">
               <w:r>
                 <w:rPr>
                   <w:rStyle w:val="Hyperlink"/>
@@ -4021,7 +4094,7 @@
                 <w:lang w:val="en-SG"/>
               </w:rPr>
             </w:pPr>
-            <w:hyperlink r:id="rId12" w:tooltip="Greek small letter sigma" w:history="1">
+            <w:hyperlink r:id="rId13" w:tooltip="Greek small letter sigma" w:history="1">
               <w:r>
                 <w:rPr>
                   <w:rStyle w:val="Hyperlink"/>
@@ -4102,6 +4175,10 @@
         <w:spacing w:line="276" w:lineRule="auto"/>
       </w:pPr>
     </w:p>
+    <w:p/>
+    <w:p/>
+    <w:p/>
+    <w:p/>
     <w:p>
       <w:pPr>
         <w:pStyle w:val="Heading1"/>
@@ -4110,7 +4187,7 @@
           <w:rFonts w:ascii="Times New Roman" w:hAnsi="Times New Roman" w:cs="Times New Roman"/>
         </w:rPr>
       </w:pPr>
-      <w:bookmarkStart w:id="7" w:name="_Toc191766645"/>
+      <w:bookmarkStart w:id="7" w:name="_Toc191768259"/>
       <w:r>
         <w:rPr>
           <w:rFonts w:ascii="Times New Roman" w:hAnsi="Times New Roman" w:cs="Times New Roman"/>
@@ -4133,7 +4210,7 @@
           <w:rFonts w:ascii="Times New Roman" w:hAnsi="Times New Roman" w:cs="Times New Roman"/>
         </w:rPr>
       </w:pPr>
-      <w:bookmarkStart w:id="8" w:name="_Toc191766646"/>
+      <w:bookmarkStart w:id="8" w:name="_Toc191768260"/>
       <w:r>
         <w:rPr>
           <w:rFonts w:ascii="Times New Roman" w:hAnsi="Times New Roman" w:cs="Times New Roman"/>
@@ -4255,7 +4332,7 @@
                     <pic:cNvPicPr/>
                   </pic:nvPicPr>
                   <pic:blipFill>
-                    <a:blip r:embed="rId13"/>
+                    <a:blip r:embed="rId14"/>
                     <a:stretch>
                       <a:fillRect/>
                     </a:stretch>
@@ -4295,7 +4372,7 @@
                     <pic:cNvPicPr/>
                   </pic:nvPicPr>
                   <pic:blipFill>
-                    <a:blip r:embed="rId14"/>
+                    <a:blip r:embed="rId15"/>
                     <a:stretch>
                       <a:fillRect/>
                     </a:stretch>
@@ -4373,7 +4450,7 @@
           <w:rFonts w:ascii="Times New Roman" w:hAnsi="Times New Roman" w:cs="Times New Roman"/>
         </w:rPr>
       </w:pPr>
-      <w:bookmarkStart w:id="9" w:name="_Toc191766647"/>
+      <w:bookmarkStart w:id="9" w:name="_Toc191768261"/>
       <w:r>
         <w:rPr>
           <w:rFonts w:ascii="Times New Roman" w:hAnsi="Times New Roman" w:cs="Times New Roman"/>
@@ -4511,7 +4588,7 @@
                     <pic:cNvPicPr/>
                   </pic:nvPicPr>
                   <pic:blipFill>
-                    <a:blip r:embed="rId15"/>
+                    <a:blip r:embed="rId16"/>
                     <a:stretch>
                       <a:fillRect/>
                     </a:stretch>
@@ -4551,7 +4628,7 @@
                     <pic:cNvPicPr/>
                   </pic:nvPicPr>
                   <pic:blipFill>
-                    <a:blip r:embed="rId16"/>
+                    <a:blip r:embed="rId17"/>
                     <a:stretch>
                       <a:fillRect/>
                     </a:stretch>
@@ -4706,7 +4783,7 @@
           <w:noProof/>
         </w:rPr>
       </w:pPr>
-      <w:bookmarkStart w:id="10" w:name="_Toc191766648"/>
+      <w:bookmarkStart w:id="10" w:name="_Toc191768262"/>
       <w:r>
         <w:rPr>
           <w:rFonts w:ascii="Times New Roman" w:hAnsi="Times New Roman" w:cs="Times New Roman"/>
@@ -4962,7 +5039,7 @@
           <w:noProof/>
         </w:rPr>
       </w:pPr>
-      <w:bookmarkStart w:id="11" w:name="_Toc191766649"/>
+      <w:bookmarkStart w:id="11" w:name="_Toc191768263"/>
       <w:r>
         <w:rPr>
           <w:rFonts w:ascii="Times New Roman" w:hAnsi="Times New Roman" w:cs="Times New Roman"/>
@@ -4990,7 +5067,33 @@
         <w:rPr>
           <w:rFonts w:ascii="Times New Roman" w:hAnsi="Times New Roman" w:cs="Times New Roman"/>
         </w:rPr>
-        <w:t>This study successfully introduced and compared AIMD and DTBC based on network and user traffic simulations. It clearly demonstrated DTBC’s superior performance as it’s utilization and fairness across all user groups is consistently greater. This proves that the DTBC algorithm, although simple, can effectively dynamically adjust congestion window based on the time of the day.</w:t>
+        <w:t xml:space="preserve">This study successfully introduced and compared AIMD and DTBC based on network and user traffic simulations. It clearly demonstrated DTBC’s superior performance as it’s utilization and fairness across all user groups is consistently greater. This proves that the DTBC algorithm, although simple, </w:t>
+      </w:r>
+      <w:r>
+        <w:rPr>
+          <w:rFonts w:ascii="Times New Roman" w:hAnsi="Times New Roman" w:cs="Times New Roman"/>
+        </w:rPr>
+        <w:t xml:space="preserve">is </w:t>
+      </w:r>
+      <w:r>
+        <w:rPr>
+          <w:rFonts w:ascii="Times New Roman" w:hAnsi="Times New Roman" w:cs="Times New Roman"/>
+          <w:b/>
+          <w:bCs/>
+        </w:rPr>
+        <w:t>novel</w:t>
+      </w:r>
+      <w:r>
+        <w:rPr>
+          <w:rFonts w:ascii="Times New Roman" w:hAnsi="Times New Roman" w:cs="Times New Roman"/>
+        </w:rPr>
+        <w:t xml:space="preserve"> and </w:t>
+      </w:r>
+      <w:r>
+        <w:rPr>
+          <w:rFonts w:ascii="Times New Roman" w:hAnsi="Times New Roman" w:cs="Times New Roman"/>
+        </w:rPr>
+        <w:t>can effectively dynamically adjust congestion window based on the time of the day.</w:t>
       </w:r>
       <w:r>
         <w:rPr>
@@ -4998,6 +5101,26 @@
         </w:rPr>
         <w:t xml:space="preserve"> </w:t>
       </w:r>
+      <w:r>
+        <w:rPr>
+          <w:rFonts w:ascii="Times New Roman" w:hAnsi="Times New Roman" w:cs="Times New Roman"/>
+        </w:rPr>
+        <w:t xml:space="preserve">DTBC is also </w:t>
+      </w:r>
+      <w:r>
+        <w:rPr>
+          <w:rFonts w:ascii="Times New Roman" w:hAnsi="Times New Roman" w:cs="Times New Roman"/>
+          <w:b/>
+          <w:bCs/>
+        </w:rPr>
+        <w:t>scalable</w:t>
+      </w:r>
+      <w:r>
+        <w:rPr>
+          <w:rFonts w:ascii="Times New Roman" w:hAnsi="Times New Roman" w:cs="Times New Roman"/>
+        </w:rPr>
+        <w:t xml:space="preserve"> due to performance improvement over AIMD being consistent and not declining. </w:t>
+      </w:r>
     </w:p>
     <w:p>
       <w:pPr>
@@ -5012,19 +5135,31 @@
         </w:rPr>
         <w:t xml:space="preserve">There </w:t>
       </w:r>
+      <w:r>
+        <w:rPr>
+          <w:rFonts w:ascii="Times New Roman" w:hAnsi="Times New Roman" w:cs="Times New Roman"/>
+        </w:rPr>
+        <w:t>are,</w:t>
+      </w:r>
+      <w:r>
+        <w:rPr>
+          <w:rFonts w:ascii="Times New Roman" w:hAnsi="Times New Roman" w:cs="Times New Roman"/>
+        </w:rPr>
+        <w:t xml:space="preserve"> however, slightly worst convergence performance for AIMD which I feel is less of an issue, </w:t>
+      </w:r>
       <w:proofErr w:type="gramStart"/>
       <w:r>
         <w:rPr>
           <w:rFonts w:ascii="Times New Roman" w:hAnsi="Times New Roman" w:cs="Times New Roman"/>
         </w:rPr>
-        <w:t>are</w:t>
+        <w:t>as long as</w:t>
       </w:r>
       <w:proofErr w:type="gramEnd"/>
       <w:r>
         <w:rPr>
           <w:rFonts w:ascii="Times New Roman" w:hAnsi="Times New Roman" w:cs="Times New Roman"/>
         </w:rPr>
-        <w:t xml:space="preserve"> however, slightly worst convergence performance for AIMD which I feel is less of an issue, as long as there is some form of eventual convergence.</w:t>
+        <w:t xml:space="preserve"> there is some form of eventual convergence.</w:t>
       </w:r>
     </w:p>
     <w:p>
@@ -5133,7 +5268,7 @@
           <w:noProof/>
         </w:rPr>
       </w:pPr>
-      <w:bookmarkStart w:id="12" w:name="_Toc191766650"/>
+      <w:bookmarkStart w:id="12" w:name="_Toc191768264"/>
       <w:r>
         <w:rPr>
           <w:rFonts w:ascii="Times New Roman" w:hAnsi="Times New Roman" w:cs="Times New Roman"/>
@@ -5218,6 +5353,17 @@
           <w14:ligatures w14:val="none"/>
         </w:rPr>
       </w:pPr>
+    </w:p>
+    <w:p>
+      <w:pPr>
+        <w:spacing w:after="0" w:line="360" w:lineRule="auto"/>
+        <w:ind w:left="720" w:hanging="720"/>
+        <w:rPr>
+          <w:rFonts w:ascii="Times New Roman" w:eastAsia="Times New Roman" w:hAnsi="Times New Roman" w:cs="Times New Roman"/>
+          <w:kern w:val="0"/>
+          <w14:ligatures w14:val="none"/>
+        </w:rPr>
+      </w:pPr>
       <w:r>
         <w:rPr>
           <w:rFonts w:ascii="Times New Roman" w:eastAsia="Times New Roman" w:hAnsi="Times New Roman" w:cs="Times New Roman"/>
@@ -5273,6 +5419,17 @@
           <w14:ligatures w14:val="none"/>
         </w:rPr>
       </w:pPr>
+    </w:p>
+    <w:p>
+      <w:pPr>
+        <w:spacing w:after="0" w:line="360" w:lineRule="auto"/>
+        <w:ind w:left="720" w:hanging="720"/>
+        <w:rPr>
+          <w:rFonts w:ascii="Times New Roman" w:eastAsia="Times New Roman" w:hAnsi="Times New Roman" w:cs="Times New Roman"/>
+          <w:kern w:val="0"/>
+          <w14:ligatures w14:val="none"/>
+        </w:rPr>
+      </w:pPr>
       <w:r>
         <w:rPr>
           <w:rFonts w:ascii="Times New Roman" w:eastAsia="Times New Roman" w:hAnsi="Times New Roman" w:cs="Times New Roman"/>
@@ -5354,6 +5511,17 @@
           <w14:ligatures w14:val="none"/>
         </w:rPr>
       </w:pPr>
+    </w:p>
+    <w:p>
+      <w:pPr>
+        <w:spacing w:after="0" w:line="360" w:lineRule="auto"/>
+        <w:ind w:left="720" w:hanging="720"/>
+        <w:rPr>
+          <w:rFonts w:ascii="Times New Roman" w:eastAsia="Times New Roman" w:hAnsi="Times New Roman" w:cs="Times New Roman"/>
+          <w:kern w:val="0"/>
+          <w14:ligatures w14:val="none"/>
+        </w:rPr>
+      </w:pPr>
       <w:r>
         <w:rPr>
           <w:rFonts w:ascii="Times New Roman" w:eastAsia="Times New Roman" w:hAnsi="Times New Roman" w:cs="Times New Roman"/>
@@ -5396,8 +5564,87 @@
           <w:kern w:val="0"/>
           <w14:ligatures w14:val="none"/>
         </w:rPr>
-        <w:t>, 27 Aug. 2013, https://doi.org/10.1145/2486001.2486020.</w:t>
-      </w:r>
+        <w:t xml:space="preserve">, 27 Aug. 2013, </w:t>
+      </w:r>
+      <w:hyperlink r:id="rId18" w:history="1">
+        <w:r>
+          <w:rPr>
+            <w:rStyle w:val="Hyperlink"/>
+            <w:rFonts w:ascii="Times New Roman" w:eastAsia="Times New Roman" w:hAnsi="Times New Roman" w:cs="Times New Roman"/>
+            <w:kern w:val="0"/>
+            <w14:ligatures w14:val="none"/>
+          </w:rPr>
+          <w:t>https://doi.org/10.1145/2486001.2486020</w:t>
+        </w:r>
+      </w:hyperlink>
+      <w:r>
+        <w:rPr>
+          <w:rFonts w:ascii="Times New Roman" w:eastAsia="Times New Roman" w:hAnsi="Times New Roman" w:cs="Times New Roman"/>
+          <w:kern w:val="0"/>
+          <w14:ligatures w14:val="none"/>
+        </w:rPr>
+        <w:t>.</w:t>
+      </w:r>
+    </w:p>
+    <w:p>
+      <w:pPr>
+        <w:spacing w:after="0" w:line="360" w:lineRule="auto"/>
+        <w:ind w:left="720" w:hanging="720"/>
+        <w:rPr>
+          <w:rFonts w:ascii="Times New Roman" w:eastAsia="Times New Roman" w:hAnsi="Times New Roman" w:cs="Times New Roman"/>
+          <w:kern w:val="0"/>
+          <w14:ligatures w14:val="none"/>
+        </w:rPr>
+      </w:pPr>
+    </w:p>
+    <w:p>
+      <w:pPr>
+        <w:pStyle w:val="NormalWeb"/>
+        <w:spacing w:before="0" w:beforeAutospacing="0" w:after="0" w:afterAutospacing="0" w:line="480" w:lineRule="auto"/>
+        <w:ind w:left="720" w:hanging="720"/>
+      </w:pPr>
+      <w:r>
+        <w:t xml:space="preserve">[5] </w:t>
+      </w:r>
+      <w:r>
+        <w:t xml:space="preserve">Theophilus, Benson. “Data Set for IMC 2010 Data Center Measurement.” </w:t>
+      </w:r>
+      <w:r>
+        <w:rPr>
+          <w:i/>
+          <w:iCs/>
+        </w:rPr>
+        <w:t>Wisc.edu</w:t>
+      </w:r>
+      <w:r>
+        <w:t>, 2025, pages.cs.wisc.edu/~</w:t>
+      </w:r>
+      <w:proofErr w:type="spellStart"/>
+      <w:r>
+        <w:t>tbenson</w:t>
+      </w:r>
+      <w:proofErr w:type="spellEnd"/>
+      <w:r>
+        <w:t>/IMC10_Data.html</w:t>
+      </w:r>
+    </w:p>
+    <w:p>
+      <w:pPr>
+        <w:pStyle w:val="NormalWeb"/>
+        <w:spacing w:before="0" w:beforeAutospacing="0" w:after="0" w:afterAutospacing="0" w:line="480" w:lineRule="auto"/>
+        <w:ind w:left="720" w:hanging="720"/>
+      </w:pPr>
+    </w:p>
+    <w:p>
+      <w:pPr>
+        <w:spacing w:after="0" w:line="360" w:lineRule="auto"/>
+        <w:ind w:left="720" w:hanging="720"/>
+        <w:rPr>
+          <w:rFonts w:ascii="Times New Roman" w:eastAsia="Times New Roman" w:hAnsi="Times New Roman" w:cs="Times New Roman"/>
+          <w:kern w:val="0"/>
+          <w14:ligatures w14:val="none"/>
+        </w:rPr>
+      </w:pPr>
     </w:p>
     <w:p>
       <w:pPr>
@@ -5414,10 +5661,6 @@
     <w:p/>
     <w:p/>
     <w:p/>
-    <w:p/>
-    <w:p/>
-    <w:p/>
-    <w:p/>
     <w:p>
       <w:pPr>
         <w:pStyle w:val="Heading1"/>
@@ -5426,28 +5669,20 @@
           <w:noProof/>
         </w:rPr>
       </w:pPr>
-      <w:bookmarkStart w:id="13" w:name="_Toc191766651"/>
-    </w:p>
-    <w:p>
-      <w:pPr>
-        <w:pStyle w:val="Heading1"/>
+      <w:bookmarkStart w:id="13" w:name="_Toc191768265"/>
+      <w:r>
         <w:rPr>
           <w:rFonts w:ascii="Times New Roman" w:hAnsi="Times New Roman" w:cs="Times New Roman"/>
           <w:noProof/>
         </w:rPr>
-      </w:pPr>
+        <w:lastRenderedPageBreak/>
+        <w:t xml:space="preserve">7 </w:t>
+      </w:r>
       <w:r>
         <w:rPr>
           <w:rFonts w:ascii="Times New Roman" w:hAnsi="Times New Roman" w:cs="Times New Roman"/>
           <w:noProof/>
         </w:rPr>
-        <w:t xml:space="preserve">7 </w:t>
-      </w:r>
-      <w:r>
-        <w:rPr>
-          <w:rFonts w:ascii="Times New Roman" w:hAnsi="Times New Roman" w:cs="Times New Roman"/>
-          <w:noProof/>
-        </w:rPr>
         <w:t>Appendix</w:t>
       </w:r>
       <w:bookmarkEnd w:id="13"/>
@@ -5496,40 +5731,46 @@
         </w:rPr>
         <w:t xml:space="preserve"> </w:t>
       </w:r>
-      <w:r>
-        <w:rPr>
-          <w:rFonts w:ascii="Times New Roman" w:hAnsi="Times New Roman" w:cs="Times New Roman"/>
-        </w:rPr>
-        <w:t>DTBC_2users</w:t>
-      </w:r>
-      <w:r>
-        <w:rPr>
-          <w:rFonts w:ascii="Times New Roman" w:hAnsi="Times New Roman" w:cs="Times New Roman"/>
-        </w:rPr>
-        <w:t xml:space="preserve">.ipynb or </w:t>
-      </w:r>
-      <w:proofErr w:type="spellStart"/>
-      <w:r>
-        <w:rPr>
-          <w:rFonts w:ascii="Times New Roman" w:hAnsi="Times New Roman" w:cs="Times New Roman"/>
-        </w:rPr>
-        <w:t>DTBC_</w:t>
-      </w:r>
-      <w:proofErr w:type="gramStart"/>
-      <w:r>
-        <w:rPr>
-          <w:rFonts w:ascii="Times New Roman" w:hAnsi="Times New Roman" w:cs="Times New Roman"/>
-        </w:rPr>
-        <w:t>scaled</w:t>
-      </w:r>
-      <w:r>
-        <w:rPr>
-          <w:rFonts w:ascii="Times New Roman" w:hAnsi="Times New Roman" w:cs="Times New Roman"/>
-        </w:rPr>
-        <w:t>.ipynb</w:t>
-      </w:r>
-      <w:proofErr w:type="spellEnd"/>
-      <w:proofErr w:type="gramEnd"/>
+      <w:hyperlink r:id="rId19" w:history="1">
+        <w:r>
+          <w:rPr>
+            <w:rStyle w:val="Hyperlink"/>
+            <w:rFonts w:ascii="Times New Roman" w:hAnsi="Times New Roman" w:cs="Times New Roman"/>
+          </w:rPr>
+          <w:t>DTBC_2users</w:t>
+        </w:r>
+        <w:r>
+          <w:rPr>
+            <w:rStyle w:val="Hyperlink"/>
+            <w:rFonts w:ascii="Times New Roman" w:hAnsi="Times New Roman" w:cs="Times New Roman"/>
+          </w:rPr>
+          <w:t>.ipynb</w:t>
+        </w:r>
+      </w:hyperlink>
+      <w:r>
+        <w:rPr>
+          <w:rFonts w:ascii="Times New Roman" w:hAnsi="Times New Roman" w:cs="Times New Roman"/>
+        </w:rPr>
+        <w:t xml:space="preserve"> or </w:t>
+      </w:r>
+      <w:hyperlink r:id="rId20" w:history="1">
+        <w:proofErr w:type="spellStart"/>
+        <w:r>
+          <w:rPr>
+            <w:rStyle w:val="Hyperlink"/>
+            <w:rFonts w:ascii="Times New Roman" w:hAnsi="Times New Roman" w:cs="Times New Roman"/>
+          </w:rPr>
+          <w:t>DTBC_scaled</w:t>
+        </w:r>
+        <w:r>
+          <w:rPr>
+            <w:rStyle w:val="Hyperlink"/>
+            <w:rFonts w:ascii="Times New Roman" w:hAnsi="Times New Roman" w:cs="Times New Roman"/>
+          </w:rPr>
+          <w:t>.ipynb</w:t>
+        </w:r>
+        <w:proofErr w:type="spellEnd"/>
+      </w:hyperlink>
       <w:r>
         <w:rPr>
           <w:rFonts w:ascii="Times New Roman" w:hAnsi="Times New Roman" w:cs="Times New Roman"/>
@@ -5540,7 +5781,22 @@
         <w:rPr>
           <w:rFonts w:ascii="Times New Roman" w:hAnsi="Times New Roman" w:cs="Times New Roman"/>
         </w:rPr>
-        <w:t xml:space="preserve">either in the submission or GitHub link </w:t>
+        <w:t xml:space="preserve">either in the submission or </w:t>
+      </w:r>
+      <w:hyperlink r:id="rId21" w:history="1">
+        <w:r>
+          <w:rPr>
+            <w:rStyle w:val="Hyperlink"/>
+            <w:rFonts w:ascii="Times New Roman" w:hAnsi="Times New Roman" w:cs="Times New Roman"/>
+          </w:rPr>
+          <w:t>GitHub link</w:t>
+        </w:r>
+      </w:hyperlink>
+      <w:r>
+        <w:rPr>
+          <w:rFonts w:ascii="Times New Roman" w:hAnsi="Times New Roman" w:cs="Times New Roman"/>
+        </w:rPr>
+        <w:t xml:space="preserve"> </w:t>
       </w:r>
       <w:r>
         <w:rPr>
@@ -5576,7 +5832,7 @@
                     <pic:cNvPicPr/>
                   </pic:nvPicPr>
                   <pic:blipFill>
-                    <a:blip r:embed="rId17"/>
+                    <a:blip r:embed="rId22"/>
                     <a:stretch>
                       <a:fillRect/>
                     </a:stretch>
@@ -5607,8 +5863,8 @@
     </w:p>
     <w:p/>
     <w:sectPr>
-      <w:footerReference w:type="even" r:id="rId18"/>
-      <w:footerReference w:type="default" r:id="rId19"/>
+      <w:footerReference w:type="even" r:id="rId23"/>
+      <w:footerReference w:type="default" r:id="rId24"/>
       <w:pgSz w:w="12240" w:h="15840"/>
       <w:pgMar w:top="1440" w:right="1440" w:bottom="1440" w:left="1440" w:header="720" w:footer="720" w:gutter="0"/>
       <w:pgNumType w:start="0"/>
@@ -7436,6 +7692,18 @@
       <w:szCs w:val="18"/>
     </w:rPr>
   </w:style>
+  <w:style w:type="character" w:styleId="UnresolvedMention">
+    <w:name w:val="Unresolved Mention"/>
+    <w:basedOn w:val="DefaultParagraphFont"/>
+    <w:uiPriority w:val="99"/>
+    <w:semiHidden/>
+    <w:unhideWhenUsed/>
+    <w:rsid w:val="00FA5B78"/>
+    <w:rPr>
+      <w:color w:val="605E5C"/>
+      <w:shd w:val="clear" w:color="auto" w:fill="E1DFDD"/>
+    </w:rPr>
+  </w:style>
 </w:styles>
 </file>
 
@@ -7739,7 +8007,7 @@
 </file>
 
 <file path=customXml/itemProps1.xml><?xml version="1.0" encoding="utf-8"?>
-<ds:datastoreItem xmlns:ds="http://schemas.openxmlformats.org/officeDocument/2006/customXml" ds:itemID="{05E3E392-B13C-4449-AD25-380A4860692C}">
+<ds:datastoreItem xmlns:ds="http://schemas.openxmlformats.org/officeDocument/2006/customXml" ds:itemID="{02D4E330-D14E-6748-BFB1-E66B047D25BD}">
   <ds:schemaRefs>
     <ds:schemaRef ds:uri="http://schemas.openxmlformats.org/officeDocument/2006/bibliography"/>
   </ds:schemaRefs>

</xml_diff>